<commit_message>
Continuo documentazione primo homework
</commit_message>
<xml_diff>
--- a/Documentazione/Primo_homework/Documentazione primo homework.docx
+++ b/Documentazione/Primo_homework/Documentazione primo homework.docx
@@ -20,7 +20,14 @@
     </w:p>
     <w:p>
       <w:r>
-        <w:t xml:space="preserve">Flight è una superclasse, che sarà poi specializzata in </w:t>
+        <w:rPr>
+          <w:i/>
+          <w:iCs/>
+        </w:rPr>
+        <w:t>Flight</w:t>
+      </w:r>
+      <w:r>
+        <w:t xml:space="preserve"> è una superclasse, che sarà poi specializzata in </w:t>
       </w:r>
       <w:r>
         <w:rPr>
@@ -38,6 +45,9 @@
           <w:iCs/>
         </w:rPr>
         <w:t>Arrival</w:t>
+      </w:r>
+      <w:r>
+        <w:t>, come specializzazione totale e disgiunta</w:t>
       </w:r>
       <w:r>
         <w:t xml:space="preserve">. </w:t>
@@ -346,6 +356,196 @@
         <w:t>.</w:t>
       </w:r>
     </w:p>
+    <w:p>
+      <w:pPr>
+        <w:rPr>
+          <w:i/>
+          <w:iCs/>
+        </w:rPr>
+      </w:pPr>
+    </w:p>
+    <w:p>
+      <w:pPr>
+        <w:pStyle w:val="Titolo2"/>
+      </w:pPr>
+      <w:r>
+        <w:t>Departing</w:t>
+      </w:r>
+    </w:p>
+    <w:p>
+      <w:r>
+        <w:rPr>
+          <w:i/>
+          <w:iCs/>
+        </w:rPr>
+        <w:t xml:space="preserve">Departing </w:t>
+      </w:r>
+      <w:r>
+        <w:t xml:space="preserve">è una sottoclasse di </w:t>
+      </w:r>
+      <w:r>
+        <w:rPr>
+          <w:i/>
+          <w:iCs/>
+        </w:rPr>
+        <w:t>Flight</w:t>
+      </w:r>
+      <w:r>
+        <w:t>, rappresenta gli aerei in partenza da Napoli.</w:t>
+      </w:r>
+    </w:p>
+    <w:p>
+      <w:r>
+        <w:t>Per quanto riguarda gli attributi, “departure_delay” è stato rappresentato come un intero</w:t>
+      </w:r>
+      <w:r>
+        <w:t xml:space="preserve"> (inizialmente posto a 0)</w:t>
+      </w:r>
+      <w:r>
+        <w:t>, poiché abbiamo deciso di salvare i minuti di ritardo rispetto all’orario di partenza previsto, per poi convertirlo opportunamente a seconda di come ci serve trattarlo nei vari contesti.</w:t>
+      </w:r>
+    </w:p>
+    <w:p>
+      <w:r>
+        <w:t xml:space="preserve">È in relazione con la classe </w:t>
+      </w:r>
+      <w:r>
+        <w:rPr>
+          <w:i/>
+          <w:iCs/>
+        </w:rPr>
+        <w:t>Gate</w:t>
+      </w:r>
+      <w:r>
+        <w:t xml:space="preserve">, con una relazione </w:t>
+      </w:r>
+      <w:r>
+        <w:t>1</w:t>
+      </w:r>
+      <w:r>
+        <w:t xml:space="preserve"> a molti, la visibilità è uni direzionale (il gate non deve vedere gli aerei che partono da esso, tanto al più ne partirà uno per volta). E questa relazione è implementata mettendo in </w:t>
+      </w:r>
+      <w:r>
+        <w:rPr>
+          <w:i/>
+          <w:iCs/>
+        </w:rPr>
+        <w:t>Departing</w:t>
+      </w:r>
+      <w:r>
+        <w:t xml:space="preserve"> l’id del gate come attributo</w:t>
+      </w:r>
+      <w:r>
+        <w:t xml:space="preserve"> (inizialmente con valore null, sarà istanziato quando l’aereo starà per partire)</w:t>
+      </w:r>
+      <w:r>
+        <w:t>.</w:t>
+      </w:r>
+    </w:p>
+    <w:p/>
+    <w:p>
+      <w:pPr>
+        <w:pStyle w:val="Titolo2"/>
+      </w:pPr>
+      <w:r>
+        <w:lastRenderedPageBreak/>
+        <w:t>Arriving</w:t>
+      </w:r>
+    </w:p>
+    <w:p>
+      <w:r>
+        <w:rPr>
+          <w:i/>
+          <w:iCs/>
+        </w:rPr>
+        <w:t>Arriving</w:t>
+      </w:r>
+      <w:r>
+        <w:rPr>
+          <w:i/>
+          <w:iCs/>
+        </w:rPr>
+        <w:t xml:space="preserve"> </w:t>
+      </w:r>
+      <w:r>
+        <w:t xml:space="preserve">è una sottoclasse di </w:t>
+      </w:r>
+      <w:r>
+        <w:rPr>
+          <w:i/>
+          <w:iCs/>
+        </w:rPr>
+        <w:t>Flight</w:t>
+      </w:r>
+      <w:r>
+        <w:t xml:space="preserve">, rappresenta gli aerei in </w:t>
+      </w:r>
+      <w:r>
+        <w:t xml:space="preserve">arrivo </w:t>
+      </w:r>
+      <w:r>
+        <w:t>a Napoli.</w:t>
+      </w:r>
+    </w:p>
+    <w:p>
+      <w:r>
+        <w:t>Per quanto riguarda gli attributi, “</w:t>
+      </w:r>
+      <w:r>
+        <w:t>arrival</w:t>
+      </w:r>
+      <w:r>
+        <w:t xml:space="preserve">_delay” è stato rappresentato come un intero (inizialmente posto a 0), poiché abbiamo deciso di salvare i minuti di ritardo rispetto all’orario di </w:t>
+      </w:r>
+      <w:r>
+        <w:t>arrivo</w:t>
+      </w:r>
+      <w:r>
+        <w:t xml:space="preserve"> previsto, per poi convertirlo opportunamente a seconda di come ci serve trattarlo nei vari contesti.</w:t>
+      </w:r>
+    </w:p>
+    <w:p/>
+    <w:p>
+      <w:pPr>
+        <w:pStyle w:val="Titolo2"/>
+      </w:pPr>
+      <w:r>
+        <w:t>Gate</w:t>
+      </w:r>
+    </w:p>
+    <w:p>
+      <w:pPr>
+        <w:rPr>
+          <w:u w:val="single"/>
+        </w:rPr>
+      </w:pPr>
+      <w:r>
+        <w:rPr>
+          <w:i/>
+          <w:iCs/>
+        </w:rPr>
+        <w:t xml:space="preserve">Gate </w:t>
+      </w:r>
+      <w:r>
+        <w:t>rappresenta le strutture da cui ogni aereo in partenza può partire</w:t>
+      </w:r>
+      <w:r>
+        <w:t xml:space="preserve">, è rappresentato da un id univoco ed è in una relazione 1 a molti con la classe </w:t>
+      </w:r>
+      <w:r>
+        <w:rPr>
+          <w:i/>
+          <w:iCs/>
+        </w:rPr>
+        <w:t>Departing</w:t>
+      </w:r>
+      <w:r>
+        <w:t>, con visibilità unidirezionale (il gate non vede gli aerei che partono da esso), e per questo motivo non ha attributi che si riferiscono a qualche aereo in partenza.</w:t>
+      </w:r>
+    </w:p>
+    <w:p/>
+    <w:p/>
+    <w:p/>
     <w:sectPr>
       <w:pgSz w:w="11906" w:h="16838"/>
       <w:pgMar w:top="1417" w:right="1134" w:bottom="1134" w:left="1134" w:header="708" w:footer="708" w:gutter="0"/>
@@ -1293,6 +1493,7 @@
   <w:style w:type="paragraph" w:default="1" w:styleId="Normale">
     <w:name w:val="Normal"/>
     <w:qFormat/>
+    <w:rsid w:val="0002546C"/>
   </w:style>
   <w:style w:type="paragraph" w:styleId="Titolo1">
     <w:name w:val="heading 1"/>

</xml_diff>